<commit_message>
Tái cấu trúc toàn bộ thư mục. Thử nghiệm đa ngôn ngữ với sitemap.
</commit_message>
<xml_diff>
--- a/Final Report.docx
+++ b/Final Report.docx
@@ -803,6 +803,15 @@
                 <w:szCs w:val="24"/>
               </w:rPr>
               <w:t>Tìm kiếm nâng cao còn sơ sài.</w:t>
+            </w:r>
+            <w:r>
+              <w:rPr>
+                <w:rFonts w:ascii="Times New Roman" w:hAnsi="Times New Roman" w:cs="Times New Roman"/>
+                <w:sz w:val="24"/>
+                <w:szCs w:val="24"/>
+              </w:rPr>
+              <w:br/>
+              <w:t>Khi chọn danh mục con chưa xem tất cả các tin thuộc danh mục con.</w:t>
             </w:r>
           </w:p>
         </w:tc>

</xml_diff>